<commit_message>
Other half of my procedure
</commit_message>
<xml_diff>
--- a/Data Structures.docx
+++ b/Data Structures.docx
@@ -481,7 +481,43 @@
         <w:rPr>
           <w:rFonts w:ascii="Times New Roman" w:hAnsi="Times New Roman" w:cs="Times New Roman"/>
         </w:rPr>
-        <w:t xml:space="preserve">The process of selecting an animal to perform actions on requires the user to input the name of the animal they desire. From there the program looks for a file that matches that name and reads the data to recreate the Animal object. Since the program won’t know what type of Animal the user selected until runtime we used an Animal pointer that points to a reference of whatever child class the user’s animal is. After the file is parsed and the child reference is created and pointed to by the Animal pointer the user is able to view the </w:t>
+        <w:t>The process of selecting an animal to perform actions on re</w:t>
+      </w:r>
+      <w:bookmarkStart w:id="0" w:name="_GoBack"/>
+      <w:bookmarkEnd w:id="0"/>
+      <w:r>
+        <w:rPr>
+          <w:rFonts w:ascii="Times New Roman" w:hAnsi="Times New Roman" w:cs="Times New Roman"/>
+        </w:rPr>
+        <w:t xml:space="preserve">quires the user to input the name of the animal they desire. From there the program looks for a file that matches that name and reads the data to recreate the Animal object. Since the program won’t know what type of Animal the user selected until </w:t>
+      </w:r>
+      <w:proofErr w:type="gramStart"/>
+      <w:r>
+        <w:rPr>
+          <w:rFonts w:ascii="Times New Roman" w:hAnsi="Times New Roman" w:cs="Times New Roman"/>
+        </w:rPr>
+        <w:t>runtime</w:t>
+      </w:r>
+      <w:proofErr w:type="gramEnd"/>
+      <w:r>
+        <w:rPr>
+          <w:rFonts w:ascii="Times New Roman" w:hAnsi="Times New Roman" w:cs="Times New Roman"/>
+        </w:rPr>
+        <w:t xml:space="preserve"> we used an Animal pointer that points to a reference of whatever child class the user’s animal is. After the file is parsed and the child reference is created and pointed to by the Animal pointer the user </w:t>
+      </w:r>
+      <w:proofErr w:type="gramStart"/>
+      <w:r>
+        <w:rPr>
+          <w:rFonts w:ascii="Times New Roman" w:hAnsi="Times New Roman" w:cs="Times New Roman"/>
+        </w:rPr>
+        <w:t>is able to</w:t>
+      </w:r>
+      <w:proofErr w:type="gramEnd"/>
+      <w:r>
+        <w:rPr>
+          <w:rFonts w:ascii="Times New Roman" w:hAnsi="Times New Roman" w:cs="Times New Roman"/>
+        </w:rPr>
+        <w:t xml:space="preserve"> view the </w:t>
       </w:r>
       <w:r>
         <w:rPr>
@@ -539,30 +575,34 @@
         </w:rPr>
         <w:t xml:space="preserve">animal was divided into separate </w:t>
       </w:r>
-      <w:bookmarkStart w:id="0" w:name="_GoBack"/>
-      <w:bookmarkEnd w:id="0"/>
-    </w:p>
-    <w:p>
-      <w:pPr>
-        <w:pStyle w:val="Title2"/>
-        <w:rPr>
-          <w:rFonts w:ascii="Times New Roman" w:hAnsi="Times New Roman" w:cs="Times New Roman"/>
-        </w:rPr>
-      </w:pPr>
-    </w:p>
-    <w:p>
-      <w:pPr>
-        <w:pStyle w:val="Title2"/>
-        <w:rPr>
-          <w:rFonts w:ascii="Times New Roman" w:hAnsi="Times New Roman" w:cs="Times New Roman"/>
-        </w:rPr>
-      </w:pPr>
-      <w:r>
-        <w:rPr>
-          <w:rFonts w:ascii="Times New Roman" w:hAnsi="Times New Roman" w:cs="Times New Roman"/>
-        </w:rPr>
-        <w:t>Figures</w:t>
-      </w:r>
+      <w:r>
+        <w:rPr>
+          <w:rFonts w:ascii="Times New Roman" w:hAnsi="Times New Roman" w:cs="Times New Roman"/>
+        </w:rPr>
+        <w:t xml:space="preserve">methods (Fig X). The methods return either an Avian or Reptile, based on the user input, which is set to an Animal pointer, so the Animal’s print just </w:t>
+      </w:r>
+      <w:proofErr w:type="gramStart"/>
+      <w:r>
+        <w:rPr>
+          <w:rFonts w:ascii="Times New Roman" w:hAnsi="Times New Roman" w:cs="Times New Roman"/>
+        </w:rPr>
+        <w:t>has to</w:t>
+      </w:r>
+      <w:proofErr w:type="gramEnd"/>
+      <w:r>
+        <w:rPr>
+          <w:rFonts w:ascii="Times New Roman" w:hAnsi="Times New Roman" w:cs="Times New Roman"/>
+        </w:rPr>
+        <w:t xml:space="preserve"> be output to a file for the Animal to become persistent.</w:t>
+      </w:r>
+    </w:p>
+    <w:p>
+      <w:pPr>
+        <w:pStyle w:val="Title2"/>
+        <w:rPr>
+          <w:rFonts w:ascii="Times New Roman" w:hAnsi="Times New Roman" w:cs="Times New Roman"/>
+        </w:rPr>
+      </w:pPr>
     </w:p>
     <w:p>
       <w:pPr>
@@ -752,16 +792,133 @@
     </w:p>
     <w:p>
       <w:pPr>
-        <w:jc w:val="center"/>
-        <w:rPr>
-          <w:rFonts w:ascii="Times New Roman" w:hAnsi="Times New Roman" w:cs="Times New Roman"/>
+        <w:pStyle w:val="Title2"/>
+        <w:rPr>
+          <w:rFonts w:ascii="Times New Roman" w:hAnsi="Times New Roman" w:cs="Times New Roman"/>
+        </w:rPr>
+      </w:pPr>
+    </w:p>
+    <w:p>
+      <w:pPr>
+        <w:rPr>
+          <w:rFonts w:ascii="Times New Roman" w:eastAsiaTheme="minorEastAsia" w:hAnsi="Times New Roman" w:cs="Times New Roman"/>
+          <w:kern w:val="24"/>
           <w:sz w:val="24"/>
           <w:szCs w:val="24"/>
+          <w:lang w:eastAsia="ja-JP"/>
+        </w:rPr>
+      </w:pPr>
+      <w:r>
+        <w:rPr>
+          <w:rFonts w:ascii="Times New Roman" w:hAnsi="Times New Roman" w:cs="Times New Roman"/>
+        </w:rPr>
+        <w:br w:type="page"/>
+      </w:r>
+    </w:p>
+    <w:p>
+      <w:pPr>
+        <w:pStyle w:val="Title2"/>
+        <w:rPr>
+          <w:rFonts w:ascii="Times New Roman" w:hAnsi="Times New Roman" w:cs="Times New Roman"/>
+        </w:rPr>
+      </w:pPr>
+      <w:r>
+        <w:rPr>
+          <w:rFonts w:ascii="Times New Roman" w:hAnsi="Times New Roman" w:cs="Times New Roman"/>
+        </w:rPr>
+        <w:lastRenderedPageBreak/>
+        <w:t>Figures</w:t>
+      </w:r>
+    </w:p>
+    <w:p>
+      <w:pPr>
+        <w:pStyle w:val="Title2"/>
+        <w:rPr>
+          <w:rFonts w:ascii="Times New Roman" w:hAnsi="Times New Roman" w:cs="Times New Roman"/>
+        </w:rPr>
+      </w:pPr>
+      <w:r>
+        <w:rPr>
+          <w:rFonts w:ascii="Times New Roman" w:hAnsi="Times New Roman" w:cs="Times New Roman"/>
+          <w:noProof/>
+        </w:rPr>
+        <w:drawing>
+          <wp:inline distT="0" distB="0" distL="0" distR="0" wp14:anchorId="7FB10439" wp14:editId="13048735">
+            <wp:extent cx="3658111" cy="2648320"/>
+            <wp:effectExtent l="0" t="0" r="0" b="0"/>
+            <wp:docPr id="1" name="Picture 1" descr="A screenshot of a social media post&#10;&#10;Description automatically generated"/>
+            <wp:cNvGraphicFramePr>
+              <a:graphicFrameLocks xmlns:a="http://schemas.openxmlformats.org/drawingml/2006/main" noChangeAspect="1"/>
+            </wp:cNvGraphicFramePr>
+            <a:graphic xmlns:a="http://schemas.openxmlformats.org/drawingml/2006/main">
+              <a:graphicData uri="http://schemas.openxmlformats.org/drawingml/2006/picture">
+                <pic:pic xmlns:pic="http://schemas.openxmlformats.org/drawingml/2006/picture">
+                  <pic:nvPicPr>
+                    <pic:cNvPr id="1" name="methodCap.PNG"/>
+                    <pic:cNvPicPr/>
+                  </pic:nvPicPr>
+                  <pic:blipFill>
+                    <a:blip r:embed="rId7">
+                      <a:extLst>
+                        <a:ext uri="{28A0092B-C50C-407E-A947-70E740481C1C}">
+                          <a14:useLocalDpi xmlns:a14="http://schemas.microsoft.com/office/drawing/2010/main" val="0"/>
+                        </a:ext>
+                      </a:extLst>
+                    </a:blip>
+                    <a:stretch>
+                      <a:fillRect/>
+                    </a:stretch>
+                  </pic:blipFill>
+                  <pic:spPr>
+                    <a:xfrm>
+                      <a:off x="0" y="0"/>
+                      <a:ext cx="3658111" cy="2648320"/>
+                    </a:xfrm>
+                    <a:prstGeom prst="rect">
+                      <a:avLst/>
+                    </a:prstGeom>
+                  </pic:spPr>
+                </pic:pic>
+              </a:graphicData>
+            </a:graphic>
+          </wp:inline>
+        </w:drawing>
+      </w:r>
+    </w:p>
+    <w:p>
+      <w:pPr>
+        <w:pStyle w:val="Title2"/>
+        <w:rPr>
+          <w:rFonts w:ascii="Times New Roman" w:hAnsi="Times New Roman" w:cs="Times New Roman"/>
+        </w:rPr>
+      </w:pPr>
+      <w:r>
+        <w:rPr>
+          <w:rFonts w:ascii="Times New Roman" w:hAnsi="Times New Roman" w:cs="Times New Roman"/>
+          <w:i/>
+          <w:iCs/>
+        </w:rPr>
+        <w:t>Figure X</w:t>
+      </w:r>
+      <w:r>
+        <w:rPr>
+          <w:rFonts w:ascii="Times New Roman" w:hAnsi="Times New Roman" w:cs="Times New Roman"/>
+        </w:rPr>
+        <w:t>. Method for Adding New Reptile</w:t>
+      </w:r>
+    </w:p>
+    <w:p>
+      <w:pPr>
+        <w:jc w:val="center"/>
+        <w:rPr>
+          <w:rFonts w:ascii="Times New Roman" w:hAnsi="Times New Roman" w:cs="Times New Roman"/>
+          <w:sz w:val="24"/>
+          <w:szCs w:val="24"/>
         </w:rPr>
       </w:pPr>
     </w:p>
     <w:sectPr>
-      <w:headerReference w:type="default" r:id="rId7"/>
+      <w:headerReference w:type="default" r:id="rId8"/>
       <w:pgSz w:w="12240" w:h="15840"/>
       <w:pgMar w:top="1440" w:right="1440" w:bottom="1440" w:left="1440" w:header="720" w:footer="720" w:gutter="0"/>
       <w:cols w:space="720"/>

</xml_diff>

<commit_message>
Added AGILE estimation and UML Class Diagram
</commit_message>
<xml_diff>
--- a/Data Structures.docx
+++ b/Data Structures.docx
@@ -389,6 +389,12 @@
         </w:rPr>
         <w:t>To start with, we came up with a list of requirements we would have to complete in order to complete this project.</w:t>
       </w:r>
+      <w:r>
+        <w:rPr>
+          <w:rFonts w:ascii="Times New Roman" w:hAnsi="Times New Roman" w:cs="Times New Roman"/>
+        </w:rPr>
+        <w:t xml:space="preserve"> [ELABORATE]</w:t>
+      </w:r>
     </w:p>
     <w:p>
       <w:pPr>
@@ -425,25 +431,7 @@
         <w:rPr>
           <w:rFonts w:ascii="Times New Roman" w:hAnsi="Times New Roman" w:cs="Times New Roman"/>
         </w:rPr>
-        <w:t>Once the planning was complete</w:t>
-      </w:r>
-      <w:r>
-        <w:rPr>
-          <w:rFonts w:ascii="Times New Roman" w:hAnsi="Times New Roman" w:cs="Times New Roman"/>
-        </w:rPr>
-        <w:t>,</w:t>
-      </w:r>
-      <w:r>
-        <w:rPr>
-          <w:rFonts w:ascii="Times New Roman" w:hAnsi="Times New Roman" w:cs="Times New Roman"/>
-        </w:rPr>
-        <w:t xml:space="preserve"> we began working on the code itself. We split off and began working based on what we had determined through AGILE estimation to be the best places to start. </w:t>
-      </w:r>
-      <w:r>
-        <w:rPr>
-          <w:rFonts w:ascii="Times New Roman" w:hAnsi="Times New Roman" w:cs="Times New Roman"/>
-        </w:rPr>
-        <w:t>We began with the class files since, despite their low BFTB value, they are required to effectively test the rest of the program; as well as the basic structure of the main method.</w:t>
+        <w:t>The first UML diagram we created to plan the project details was the Class Diagram (Fig. X). The class diagram makes programing the class files themselves significantly easier in addition to helping us better visualize the final project’s structure.</w:t>
       </w:r>
     </w:p>
     <w:p>
@@ -462,7 +450,13 @@
         <w:rPr>
           <w:rFonts w:ascii="Times New Roman" w:hAnsi="Times New Roman" w:cs="Times New Roman"/>
         </w:rPr>
-        <w:t>Cody puts the other stuff for main since idk what went on while I finished classes</w:t>
+        <w:t xml:space="preserve">AGILE estimation is a must once the design is complete but before any actual programming begins. After determining the tasks needed, we estimated their story points and value points so that we can calculate the BFTB points (Fig. X) which will help us determine what tasks we should prioritize. The story points will also </w:t>
+      </w:r>
+      <w:r>
+        <w:rPr>
+          <w:rFonts w:ascii="Times New Roman" w:hAnsi="Times New Roman" w:cs="Times New Roman"/>
+        </w:rPr>
+        <w:t>help when planning sprints since they will act as a guideline for how long each task will take.</w:t>
       </w:r>
     </w:p>
     <w:p>
@@ -481,68 +475,32 @@
         <w:rPr>
           <w:rFonts w:ascii="Times New Roman" w:hAnsi="Times New Roman" w:cs="Times New Roman"/>
         </w:rPr>
-        <w:t>The process of selecting an animal to perform actions on re</w:t>
-      </w:r>
-      <w:bookmarkStart w:id="0" w:name="_GoBack"/>
-      <w:bookmarkEnd w:id="0"/>
-      <w:r>
-        <w:rPr>
-          <w:rFonts w:ascii="Times New Roman" w:hAnsi="Times New Roman" w:cs="Times New Roman"/>
-        </w:rPr>
-        <w:t xml:space="preserve">quires the user to input the name of the animal they desire. From there the program looks for a file that matches that name and reads the data to recreate the Animal object. Since the program won’t know what type of Animal the user selected until </w:t>
-      </w:r>
-      <w:proofErr w:type="gramStart"/>
-      <w:r>
-        <w:rPr>
-          <w:rFonts w:ascii="Times New Roman" w:hAnsi="Times New Roman" w:cs="Times New Roman"/>
-        </w:rPr>
-        <w:t>runtime</w:t>
-      </w:r>
-      <w:proofErr w:type="gramEnd"/>
-      <w:r>
-        <w:rPr>
-          <w:rFonts w:ascii="Times New Roman" w:hAnsi="Times New Roman" w:cs="Times New Roman"/>
-        </w:rPr>
-        <w:t xml:space="preserve"> we used an Animal pointer that points to a reference of whatever child class the user’s animal is. After the file is parsed and the child reference is created and pointed to by the Animal pointer the user </w:t>
-      </w:r>
-      <w:proofErr w:type="gramStart"/>
-      <w:r>
-        <w:rPr>
-          <w:rFonts w:ascii="Times New Roman" w:hAnsi="Times New Roman" w:cs="Times New Roman"/>
-        </w:rPr>
-        <w:t>is able to</w:t>
-      </w:r>
-      <w:proofErr w:type="gramEnd"/>
-      <w:r>
-        <w:rPr>
-          <w:rFonts w:ascii="Times New Roman" w:hAnsi="Times New Roman" w:cs="Times New Roman"/>
-        </w:rPr>
-        <w:t xml:space="preserve"> view the </w:t>
+        <w:t>Once the planning was complete</w:t>
+      </w:r>
+      <w:r>
+        <w:rPr>
+          <w:rFonts w:ascii="Times New Roman" w:hAnsi="Times New Roman" w:cs="Times New Roman"/>
+        </w:rPr>
+        <w:t>,</w:t>
+      </w:r>
+      <w:r>
+        <w:rPr>
+          <w:rFonts w:ascii="Times New Roman" w:hAnsi="Times New Roman" w:cs="Times New Roman"/>
+        </w:rPr>
+        <w:t xml:space="preserve"> we began working on the code itself. We split off and began working based on what we had determined through AGILE estimation to be the best places to start. </w:t>
+      </w:r>
+      <w:r>
+        <w:rPr>
+          <w:rFonts w:ascii="Times New Roman" w:hAnsi="Times New Roman" w:cs="Times New Roman"/>
+        </w:rPr>
+        <w:t xml:space="preserve">We began with the class files since, despite their low BFTB value, </w:t>
       </w:r>
       <w:r>
         <w:rPr>
           <w:rFonts w:ascii="Times New Roman" w:hAnsi="Times New Roman" w:cs="Times New Roman"/>
         </w:rPr>
         <w:lastRenderedPageBreak/>
-        <w:t xml:space="preserve">Animal’s print function and perform actions such as add it to the feeding queue or change its weight. If the user changes </w:t>
-      </w:r>
-      <w:r>
-        <w:rPr>
-          <w:rFonts w:ascii="Times New Roman" w:hAnsi="Times New Roman" w:cs="Times New Roman"/>
-        </w:rPr>
-        <w:t>the Animal’s</w:t>
-      </w:r>
-      <w:r>
-        <w:rPr>
-          <w:rFonts w:ascii="Times New Roman" w:hAnsi="Times New Roman" w:cs="Times New Roman"/>
-        </w:rPr>
-        <w:t xml:space="preserve"> weight</w:t>
-      </w:r>
-      <w:r>
-        <w:rPr>
-          <w:rFonts w:ascii="Times New Roman" w:hAnsi="Times New Roman" w:cs="Times New Roman"/>
-        </w:rPr>
-        <w:t xml:space="preserve"> the Animal’s file is overwritten so that the change is persistent.</w:t>
+        <w:t>they are required to effectively test the rest of the program; as well as the basic structure of the main method.</w:t>
       </w:r>
     </w:p>
     <w:p>
@@ -555,6 +513,82 @@
         <w:jc w:val="left"/>
         <w:rPr>
           <w:rFonts w:ascii="Times New Roman" w:hAnsi="Times New Roman" w:cs="Times New Roman"/>
+          <w:b/>
+          <w:bCs/>
+        </w:rPr>
+      </w:pPr>
+      <w:r>
+        <w:rPr>
+          <w:rFonts w:ascii="Times New Roman" w:hAnsi="Times New Roman" w:cs="Times New Roman"/>
+        </w:rPr>
+        <w:t>[</w:t>
+      </w:r>
+      <w:r>
+        <w:rPr>
+          <w:rFonts w:ascii="Times New Roman" w:hAnsi="Times New Roman" w:cs="Times New Roman"/>
+          <w:b/>
+          <w:bCs/>
+        </w:rPr>
+        <w:t>Cody puts the other stuff for main since idk what went on while I finished classes</w:t>
+      </w:r>
+      <w:r>
+        <w:rPr>
+          <w:rFonts w:ascii="Times New Roman" w:hAnsi="Times New Roman" w:cs="Times New Roman"/>
+          <w:b/>
+          <w:bCs/>
+        </w:rPr>
+        <w:t>]</w:t>
+      </w:r>
+      <w:bookmarkStart w:id="0" w:name="_GoBack"/>
+      <w:bookmarkEnd w:id="0"/>
+    </w:p>
+    <w:p>
+      <w:pPr>
+        <w:pStyle w:val="Title2"/>
+        <w:numPr>
+          <w:ilvl w:val="0"/>
+          <w:numId w:val="1"/>
+        </w:numPr>
+        <w:jc w:val="left"/>
+        <w:rPr>
+          <w:rFonts w:ascii="Times New Roman" w:hAnsi="Times New Roman" w:cs="Times New Roman"/>
+        </w:rPr>
+      </w:pPr>
+      <w:r>
+        <w:rPr>
+          <w:rFonts w:ascii="Times New Roman" w:hAnsi="Times New Roman" w:cs="Times New Roman"/>
+        </w:rPr>
+        <w:t xml:space="preserve">The process of selecting an animal to perform actions on requires the user to input the name of the animal they desire. From there the program looks for a file that matches that name and reads the data to recreate the Animal object. Since the program won’t know what type of Animal the user selected until runtime we used an Animal pointer that points to a reference of whatever child class the user’s animal is. After the file is parsed and the child reference is created and pointed to by the Animal pointer the user is able to view the Animal’s print function and perform actions such as add it to the feeding queue or change its weight. If the user changes </w:t>
+      </w:r>
+      <w:r>
+        <w:rPr>
+          <w:rFonts w:ascii="Times New Roman" w:hAnsi="Times New Roman" w:cs="Times New Roman"/>
+        </w:rPr>
+        <w:t>the Animal’s</w:t>
+      </w:r>
+      <w:r>
+        <w:rPr>
+          <w:rFonts w:ascii="Times New Roman" w:hAnsi="Times New Roman" w:cs="Times New Roman"/>
+        </w:rPr>
+        <w:t xml:space="preserve"> weight</w:t>
+      </w:r>
+      <w:r>
+        <w:rPr>
+          <w:rFonts w:ascii="Times New Roman" w:hAnsi="Times New Roman" w:cs="Times New Roman"/>
+        </w:rPr>
+        <w:t xml:space="preserve"> the Animal’s file is overwritten so that the change is persistent.</w:t>
+      </w:r>
+    </w:p>
+    <w:p>
+      <w:pPr>
+        <w:pStyle w:val="Title2"/>
+        <w:numPr>
+          <w:ilvl w:val="0"/>
+          <w:numId w:val="1"/>
+        </w:numPr>
+        <w:jc w:val="left"/>
+        <w:rPr>
+          <w:rFonts w:ascii="Times New Roman" w:hAnsi="Times New Roman" w:cs="Times New Roman"/>
         </w:rPr>
       </w:pPr>
       <w:r>
@@ -579,21 +613,7 @@
         <w:rPr>
           <w:rFonts w:ascii="Times New Roman" w:hAnsi="Times New Roman" w:cs="Times New Roman"/>
         </w:rPr>
-        <w:t xml:space="preserve">methods (Fig X). The methods return either an Avian or Reptile, based on the user input, which is set to an Animal pointer, so the Animal’s print just </w:t>
-      </w:r>
-      <w:proofErr w:type="gramStart"/>
-      <w:r>
-        <w:rPr>
-          <w:rFonts w:ascii="Times New Roman" w:hAnsi="Times New Roman" w:cs="Times New Roman"/>
-        </w:rPr>
-        <w:t>has to</w:t>
-      </w:r>
-      <w:proofErr w:type="gramEnd"/>
-      <w:r>
-        <w:rPr>
-          <w:rFonts w:ascii="Times New Roman" w:hAnsi="Times New Roman" w:cs="Times New Roman"/>
-        </w:rPr>
-        <w:t xml:space="preserve"> be output to a file for the Animal to become persistent.</w:t>
+        <w:t>methods (Fig X). The methods return either an Avian or Reptile, based on the user input, which is set to an Animal pointer, so the Animal’s print just has to be output to a file for the Animal to become persistent.</w:t>
       </w:r>
     </w:p>
     <w:p>
@@ -842,6 +862,169 @@
           <w:rFonts w:ascii="Times New Roman" w:hAnsi="Times New Roman" w:cs="Times New Roman"/>
           <w:noProof/>
         </w:rPr>
+        <w:drawing>
+          <wp:inline distT="0" distB="0" distL="0" distR="0" wp14:anchorId="25925536" wp14:editId="45E9273C">
+            <wp:extent cx="5943600" cy="2956560"/>
+            <wp:effectExtent l="0" t="0" r="0" b="0"/>
+            <wp:docPr id="3" name="Picture 3" descr="A screenshot of a cell phone&#10;&#10;Description automatically generated"/>
+            <wp:cNvGraphicFramePr>
+              <a:graphicFrameLocks xmlns:a="http://schemas.openxmlformats.org/drawingml/2006/main" noChangeAspect="1"/>
+            </wp:cNvGraphicFramePr>
+            <a:graphic xmlns:a="http://schemas.openxmlformats.org/drawingml/2006/main">
+              <a:graphicData uri="http://schemas.openxmlformats.org/drawingml/2006/picture">
+                <pic:pic xmlns:pic="http://schemas.openxmlformats.org/drawingml/2006/picture">
+                  <pic:nvPicPr>
+                    <pic:cNvPr id="3" name="Zoo Diagram.png"/>
+                    <pic:cNvPicPr/>
+                  </pic:nvPicPr>
+                  <pic:blipFill>
+                    <a:blip r:embed="rId7">
+                      <a:extLst>
+                        <a:ext uri="{28A0092B-C50C-407E-A947-70E740481C1C}">
+                          <a14:useLocalDpi xmlns:a14="http://schemas.microsoft.com/office/drawing/2010/main" val="0"/>
+                        </a:ext>
+                      </a:extLst>
+                    </a:blip>
+                    <a:stretch>
+                      <a:fillRect/>
+                    </a:stretch>
+                  </pic:blipFill>
+                  <pic:spPr>
+                    <a:xfrm>
+                      <a:off x="0" y="0"/>
+                      <a:ext cx="5943600" cy="2956560"/>
+                    </a:xfrm>
+                    <a:prstGeom prst="rect">
+                      <a:avLst/>
+                    </a:prstGeom>
+                  </pic:spPr>
+                </pic:pic>
+              </a:graphicData>
+            </a:graphic>
+          </wp:inline>
+        </w:drawing>
+      </w:r>
+    </w:p>
+    <w:p>
+      <w:pPr>
+        <w:pStyle w:val="Title2"/>
+        <w:rPr>
+          <w:rFonts w:ascii="Times New Roman" w:hAnsi="Times New Roman" w:cs="Times New Roman"/>
+        </w:rPr>
+      </w:pPr>
+      <w:r>
+        <w:rPr>
+          <w:rFonts w:ascii="Times New Roman" w:hAnsi="Times New Roman" w:cs="Times New Roman"/>
+          <w:i/>
+          <w:iCs/>
+        </w:rPr>
+        <w:t>Figure X</w:t>
+      </w:r>
+      <w:r>
+        <w:rPr>
+          <w:rFonts w:ascii="Times New Roman" w:hAnsi="Times New Roman" w:cs="Times New Roman"/>
+        </w:rPr>
+        <w:t>. UML Class Diagram</w:t>
+      </w:r>
+    </w:p>
+    <w:p>
+      <w:pPr>
+        <w:pStyle w:val="Title2"/>
+        <w:rPr>
+          <w:rFonts w:ascii="Times New Roman" w:hAnsi="Times New Roman" w:cs="Times New Roman"/>
+        </w:rPr>
+      </w:pPr>
+      <w:r>
+        <w:rPr>
+          <w:rFonts w:ascii="Times New Roman" w:hAnsi="Times New Roman" w:cs="Times New Roman"/>
+          <w:noProof/>
+        </w:rPr>
+        <w:drawing>
+          <wp:inline distT="0" distB="0" distL="0" distR="0" wp14:anchorId="63C59FD3" wp14:editId="366145FF">
+            <wp:extent cx="5943600" cy="3291205"/>
+            <wp:effectExtent l="0" t="0" r="0" b="4445"/>
+            <wp:docPr id="2" name="Picture 2" descr="A screenshot of a cell phone&#10;&#10;Description automatically generated"/>
+            <wp:cNvGraphicFramePr>
+              <a:graphicFrameLocks xmlns:a="http://schemas.openxmlformats.org/drawingml/2006/main" noChangeAspect="1"/>
+            </wp:cNvGraphicFramePr>
+            <a:graphic xmlns:a="http://schemas.openxmlformats.org/drawingml/2006/main">
+              <a:graphicData uri="http://schemas.openxmlformats.org/drawingml/2006/picture">
+                <pic:pic xmlns:pic="http://schemas.openxmlformats.org/drawingml/2006/picture">
+                  <pic:nvPicPr>
+                    <pic:cNvPr id="2" name="Agile,Bitch.png"/>
+                    <pic:cNvPicPr/>
+                  </pic:nvPicPr>
+                  <pic:blipFill>
+                    <a:blip r:embed="rId8">
+                      <a:extLst>
+                        <a:ext uri="{28A0092B-C50C-407E-A947-70E740481C1C}">
+                          <a14:useLocalDpi xmlns:a14="http://schemas.microsoft.com/office/drawing/2010/main" val="0"/>
+                        </a:ext>
+                      </a:extLst>
+                    </a:blip>
+                    <a:stretch>
+                      <a:fillRect/>
+                    </a:stretch>
+                  </pic:blipFill>
+                  <pic:spPr>
+                    <a:xfrm>
+                      <a:off x="0" y="0"/>
+                      <a:ext cx="5943600" cy="3291205"/>
+                    </a:xfrm>
+                    <a:prstGeom prst="rect">
+                      <a:avLst/>
+                    </a:prstGeom>
+                  </pic:spPr>
+                </pic:pic>
+              </a:graphicData>
+            </a:graphic>
+          </wp:inline>
+        </w:drawing>
+      </w:r>
+    </w:p>
+    <w:p>
+      <w:pPr>
+        <w:pStyle w:val="Title2"/>
+        <w:rPr>
+          <w:rFonts w:ascii="Times New Roman" w:hAnsi="Times New Roman" w:cs="Times New Roman"/>
+        </w:rPr>
+      </w:pPr>
+      <w:r>
+        <w:rPr>
+          <w:rFonts w:ascii="Times New Roman" w:hAnsi="Times New Roman" w:cs="Times New Roman"/>
+          <w:i/>
+          <w:iCs/>
+        </w:rPr>
+        <w:t>Figure X</w:t>
+      </w:r>
+      <w:r>
+        <w:rPr>
+          <w:rFonts w:ascii="Times New Roman" w:hAnsi="Times New Roman" w:cs="Times New Roman"/>
+        </w:rPr>
+        <w:t>. Agile Estimation</w:t>
+      </w:r>
+    </w:p>
+    <w:p>
+      <w:pPr>
+        <w:pStyle w:val="Title2"/>
+        <w:rPr>
+          <w:rFonts w:ascii="Times New Roman" w:hAnsi="Times New Roman" w:cs="Times New Roman"/>
+        </w:rPr>
+      </w:pPr>
+    </w:p>
+    <w:p>
+      <w:pPr>
+        <w:pStyle w:val="Title2"/>
+        <w:rPr>
+          <w:rFonts w:ascii="Times New Roman" w:hAnsi="Times New Roman" w:cs="Times New Roman"/>
+        </w:rPr>
+      </w:pPr>
+      <w:r>
+        <w:rPr>
+          <w:rFonts w:ascii="Times New Roman" w:hAnsi="Times New Roman" w:cs="Times New Roman"/>
+          <w:noProof/>
+        </w:rPr>
+        <w:lastRenderedPageBreak/>
         <w:drawing>
           <wp:inline distT="0" distB="0" distL="0" distR="0" wp14:anchorId="7FB10439" wp14:editId="13048735">
             <wp:extent cx="3658111" cy="2648320"/>
@@ -858,7 +1041,7 @@
                     <pic:cNvPicPr/>
                   </pic:nvPicPr>
                   <pic:blipFill>
-                    <a:blip r:embed="rId7">
+                    <a:blip r:embed="rId9">
                       <a:extLst>
                         <a:ext uri="{28A0092B-C50C-407E-A947-70E740481C1C}">
                           <a14:useLocalDpi xmlns:a14="http://schemas.microsoft.com/office/drawing/2010/main" val="0"/>
@@ -918,7 +1101,7 @@
       </w:pPr>
     </w:p>
     <w:sectPr>
-      <w:headerReference w:type="default" r:id="rId8"/>
+      <w:headerReference w:type="default" r:id="rId10"/>
       <w:pgSz w:w="12240" w:h="15840"/>
       <w:pgMar w:top="1440" w:right="1440" w:bottom="1440" w:left="1440" w:header="720" w:footer="720" w:gutter="0"/>
       <w:cols w:space="720"/>

</xml_diff>